<commit_message>
Merging some of part 2 to the main writeup/report
</commit_message>
<xml_diff>
--- a/part2/Write-Up Part 2.docx
+++ b/part2/Write-Up Part 2.docx
@@ -24,6 +24,7 @@
       <w:r>
         <w:rPr>
           <w:rFonts w:ascii="Calibri" w:hAnsi="Calibri" w:cs="Calibri"/>
+          <w:noProof/>
         </w:rPr>
         <w:drawing>
           <wp:inline distT="0" distB="0" distL="0" distR="0" wp14:anchorId="38724C27" wp14:editId="5F7E823A">
@@ -71,6 +72,7 @@
       <w:r>
         <w:rPr>
           <w:rFonts w:ascii="Calibri" w:hAnsi="Calibri" w:cs="Calibri"/>
+          <w:noProof/>
         </w:rPr>
         <w:drawing>
           <wp:inline distT="0" distB="0" distL="0" distR="0" wp14:anchorId="2BA588E8" wp14:editId="397F3D40">
@@ -357,21 +359,19 @@
         <w:rPr>
           <w:rFonts w:ascii="Calibri" w:hAnsi="Calibri" w:cs="Calibri"/>
         </w:rPr>
-        <w:t xml:space="preserve">y attempting to keep more of a </w:t>
-      </w:r>
-      <w:proofErr w:type="gramStart"/>
-      <w:r>
-        <w:rPr>
-          <w:rFonts w:ascii="Calibri" w:hAnsi="Calibri" w:cs="Calibri"/>
-        </w:rPr>
-        <w:t>tasks</w:t>
-      </w:r>
-      <w:proofErr w:type="gramEnd"/>
-      <w:r>
-        <w:rPr>
-          <w:rFonts w:ascii="Calibri" w:hAnsi="Calibri" w:cs="Calibri"/>
-        </w:rPr>
-        <w:t xml:space="preserve"> workload in the </w:t>
+        <w:t>y attempting to keep more of a task</w:t>
+      </w:r>
+      <w:r>
+        <w:rPr>
+          <w:rFonts w:ascii="Calibri" w:hAnsi="Calibri" w:cs="Calibri"/>
+        </w:rPr>
+        <w:t>’</w:t>
+      </w:r>
+      <w:r>
+        <w:rPr>
+          <w:rFonts w:ascii="Calibri" w:hAnsi="Calibri" w:cs="Calibri"/>
+        </w:rPr>
+        <w:t xml:space="preserve">s workload in the </w:t>
       </w:r>
       <w:r>
         <w:rPr>
@@ -432,19 +432,7 @@
                 <w:rPr>
                   <w:rFonts w:ascii="Cambria Math" w:hAnsi="Cambria Math" w:cs="Calibri"/>
                 </w:rPr>
-                <m:t>Peak Performance (</m:t>
-              </m:r>
-              <m:r>
-                <w:rPr>
-                  <w:rFonts w:ascii="Cambria Math" w:hAnsi="Cambria Math" w:cs="Calibri"/>
-                </w:rPr>
-                <m:t>GFLOPs/sec</m:t>
-              </m:r>
-              <m:r>
-                <w:rPr>
-                  <w:rFonts w:ascii="Cambria Math" w:hAnsi="Cambria Math" w:cs="Calibri"/>
-                </w:rPr>
-                <m:t>)</m:t>
+                <m:t>Peak Performance (GFLOPs/sec)</m:t>
               </m:r>
             </m:num>
             <m:den>
@@ -452,19 +440,7 @@
                 <w:rPr>
                   <w:rFonts w:ascii="Cambria Math" w:hAnsi="Cambria Math" w:cs="Calibri"/>
                 </w:rPr>
-                <m:t>Bandwidth (</m:t>
-              </m:r>
-              <m:r>
-                <w:rPr>
-                  <w:rFonts w:ascii="Cambria Math" w:hAnsi="Cambria Math" w:cs="Calibri"/>
-                </w:rPr>
-                <m:t>GB</m:t>
-              </m:r>
-              <m:r>
-                <w:rPr>
-                  <w:rFonts w:ascii="Cambria Math" w:hAnsi="Cambria Math" w:cs="Calibri"/>
-                </w:rPr>
-                <m:t>/sec)</m:t>
+                <m:t>Bandwidth (GB/sec)</m:t>
               </m:r>
             </m:den>
           </m:f>
@@ -499,19 +475,7 @@
             <w:rPr>
               <w:rFonts w:ascii="Cambria Math" w:eastAsiaTheme="minorEastAsia" w:hAnsi="Cambria Math" w:cs="Calibri"/>
             </w:rPr>
-            <m:t>L1 Cache Ridge</m:t>
-          </m:r>
-          <m:r>
-            <w:rPr>
-              <w:rFonts w:ascii="Cambria Math" w:eastAsiaTheme="minorEastAsia" w:hAnsi="Cambria Math" w:cs="Calibri"/>
-            </w:rPr>
-            <m:t>p</m:t>
-          </m:r>
-          <m:r>
-            <w:rPr>
-              <w:rFonts w:ascii="Cambria Math" w:eastAsiaTheme="minorEastAsia" w:hAnsi="Cambria Math" w:cs="Calibri"/>
-            </w:rPr>
-            <m:t>oint =</m:t>
+            <m:t>L1 Cache Ridgepoint =</m:t>
           </m:r>
           <m:f>
             <m:fPr>
@@ -543,13 +507,7 @@
             <w:rPr>
               <w:rFonts w:ascii="Cambria Math" w:eastAsiaTheme="minorEastAsia" w:hAnsi="Cambria Math" w:cs="Calibri"/>
             </w:rPr>
-            <m:t xml:space="preserve">=0.218 </m:t>
-          </m:r>
-          <m:r>
-            <w:rPr>
-              <w:rFonts w:ascii="Cambria Math" w:eastAsiaTheme="minorEastAsia" w:hAnsi="Cambria Math" w:cs="Calibri"/>
-            </w:rPr>
-            <m:t>FLOPs/byte</m:t>
+            <m:t>=0.218 FLOPs/byte</m:t>
           </m:r>
         </m:oMath>
       </m:oMathPara>
@@ -569,31 +527,7 @@
             <w:rPr>
               <w:rFonts w:ascii="Cambria Math" w:eastAsiaTheme="minorEastAsia" w:hAnsi="Cambria Math" w:cs="Calibri"/>
             </w:rPr>
-            <m:t>L</m:t>
-          </m:r>
-          <m:r>
-            <w:rPr>
-              <w:rFonts w:ascii="Cambria Math" w:eastAsiaTheme="minorEastAsia" w:hAnsi="Cambria Math" w:cs="Calibri"/>
-            </w:rPr>
-            <m:t>2</m:t>
-          </m:r>
-          <m:r>
-            <w:rPr>
-              <w:rFonts w:ascii="Cambria Math" w:eastAsiaTheme="minorEastAsia" w:hAnsi="Cambria Math" w:cs="Calibri"/>
-            </w:rPr>
-            <m:t xml:space="preserve"> Cache Ridge</m:t>
-          </m:r>
-          <m:r>
-            <w:rPr>
-              <w:rFonts w:ascii="Cambria Math" w:eastAsiaTheme="minorEastAsia" w:hAnsi="Cambria Math" w:cs="Calibri"/>
-            </w:rPr>
-            <m:t>p</m:t>
-          </m:r>
-          <m:r>
-            <w:rPr>
-              <w:rFonts w:ascii="Cambria Math" w:eastAsiaTheme="minorEastAsia" w:hAnsi="Cambria Math" w:cs="Calibri"/>
-            </w:rPr>
-            <m:t>oint =</m:t>
+            <m:t>L2 Cache Ridgepoint =</m:t>
           </m:r>
           <m:f>
             <m:fPr>
@@ -617,13 +551,7 @@
                 <w:rPr>
                   <w:rFonts w:ascii="Cambria Math" w:eastAsiaTheme="minorEastAsia" w:hAnsi="Cambria Math" w:cs="Calibri"/>
                 </w:rPr>
-                <m:t>37.</m:t>
-              </m:r>
-              <m:r>
-                <w:rPr>
-                  <w:rFonts w:ascii="Cambria Math" w:eastAsiaTheme="minorEastAsia" w:hAnsi="Cambria Math" w:cs="Calibri"/>
-                </w:rPr>
-                <m:t>4 GB/s</m:t>
+                <m:t>37.4 GB/s</m:t>
               </m:r>
             </m:den>
           </m:f>
@@ -631,19 +559,7 @@
             <w:rPr>
               <w:rFonts w:ascii="Cambria Math" w:eastAsiaTheme="minorEastAsia" w:hAnsi="Cambria Math" w:cs="Calibri"/>
             </w:rPr>
-            <m:t>=0.</m:t>
-          </m:r>
-          <m:r>
-            <w:rPr>
-              <w:rFonts w:ascii="Cambria Math" w:eastAsiaTheme="minorEastAsia" w:hAnsi="Cambria Math" w:cs="Calibri"/>
-            </w:rPr>
-            <m:t>328</m:t>
-          </m:r>
-          <m:r>
-            <w:rPr>
-              <w:rFonts w:ascii="Cambria Math" w:eastAsiaTheme="minorEastAsia" w:hAnsi="Cambria Math" w:cs="Calibri"/>
-            </w:rPr>
-            <m:t xml:space="preserve"> FLOPs/byte</m:t>
+            <m:t>=0.328 FLOPs/byte</m:t>
           </m:r>
         </m:oMath>
       </m:oMathPara>
@@ -663,25 +579,7 @@
             <w:rPr>
               <w:rFonts w:ascii="Cambria Math" w:eastAsiaTheme="minorEastAsia" w:hAnsi="Cambria Math" w:cs="Calibri"/>
             </w:rPr>
-            <m:t>DRAM</m:t>
-          </m:r>
-          <m:r>
-            <w:rPr>
-              <w:rFonts w:ascii="Cambria Math" w:eastAsiaTheme="minorEastAsia" w:hAnsi="Cambria Math" w:cs="Calibri"/>
-            </w:rPr>
-            <m:t xml:space="preserve"> Cache Ridge</m:t>
-          </m:r>
-          <m:r>
-            <w:rPr>
-              <w:rFonts w:ascii="Cambria Math" w:eastAsiaTheme="minorEastAsia" w:hAnsi="Cambria Math" w:cs="Calibri"/>
-            </w:rPr>
-            <m:t>p</m:t>
-          </m:r>
-          <m:r>
-            <w:rPr>
-              <w:rFonts w:ascii="Cambria Math" w:eastAsiaTheme="minorEastAsia" w:hAnsi="Cambria Math" w:cs="Calibri"/>
-            </w:rPr>
-            <m:t>oint =</m:t>
+            <m:t>DRAM Cache Ridgepoint =</m:t>
           </m:r>
           <m:f>
             <m:fPr>
@@ -705,13 +603,7 @@
                 <w:rPr>
                   <w:rFonts w:ascii="Cambria Math" w:eastAsiaTheme="minorEastAsia" w:hAnsi="Cambria Math" w:cs="Calibri"/>
                 </w:rPr>
-                <m:t>20.5</m:t>
-              </m:r>
-              <m:r>
-                <w:rPr>
-                  <w:rFonts w:ascii="Cambria Math" w:eastAsiaTheme="minorEastAsia" w:hAnsi="Cambria Math" w:cs="Calibri"/>
-                </w:rPr>
-                <m:t xml:space="preserve"> GB/s</m:t>
+                <m:t>20.5 GB/s</m:t>
               </m:r>
             </m:den>
           </m:f>
@@ -719,19 +611,7 @@
             <w:rPr>
               <w:rFonts w:ascii="Cambria Math" w:eastAsiaTheme="minorEastAsia" w:hAnsi="Cambria Math" w:cs="Calibri"/>
             </w:rPr>
-            <m:t>=0.</m:t>
-          </m:r>
-          <m:r>
-            <w:rPr>
-              <w:rFonts w:ascii="Cambria Math" w:eastAsiaTheme="minorEastAsia" w:hAnsi="Cambria Math" w:cs="Calibri"/>
-            </w:rPr>
-            <m:t>6</m:t>
-          </m:r>
-          <m:r>
-            <w:rPr>
-              <w:rFonts w:ascii="Cambria Math" w:eastAsiaTheme="minorEastAsia" w:hAnsi="Cambria Math" w:cs="Calibri"/>
-            </w:rPr>
-            <m:t xml:space="preserve"> FLOPs/byte</m:t>
+            <m:t>=0.6 FLOPs/byte</m:t>
           </m:r>
         </m:oMath>
       </m:oMathPara>
@@ -809,34 +689,35 @@
           <w:b/>
           <w:bCs/>
         </w:rPr>
-        <w:t xml:space="preserve">. </w:t>
-      </w:r>
+        <w:t xml:space="preserve">. Consider the four FP kernels in "Roofline: An Insightful Visual Performance Model for Floating-Point Programs and Multicore Architectures" (see their Table 2). Assuming the high end of operational (i.e., "arithmetic") intensity, how would these kernels perform on the platforms you are testing? What optimization strategy would you recommend </w:t>
+      </w:r>
+      <w:proofErr w:type="gramStart"/>
       <w:r>
         <w:rPr>
           <w:rFonts w:ascii="Calibri" w:hAnsi="Calibri" w:cs="Calibri"/>
           <w:b/>
           <w:bCs/>
         </w:rPr>
-        <w:t xml:space="preserve">Consider the four FP kernels in "Roofline: An Insightful Visual Performance Model for Floating-Point Programs and Multicore Architectures" (see their Table 2). Assuming the high end of operational (i.e., "arithmetic") intensity, how would these kernels perform on the platforms you are testing? What optimization strategy would you recommend </w:t>
-      </w:r>
-      <w:proofErr w:type="gramStart"/>
+        <w:t>to increase</w:t>
+      </w:r>
+      <w:proofErr w:type="gramEnd"/>
       <w:r>
         <w:rPr>
           <w:rFonts w:ascii="Calibri" w:hAnsi="Calibri" w:cs="Calibri"/>
           <w:b/>
           <w:bCs/>
         </w:rPr>
-        <w:t>to increase</w:t>
-      </w:r>
-      <w:proofErr w:type="gramEnd"/>
-      <w:r>
+        <w:t xml:space="preserve"> performance of these kernels?</w:t>
+      </w:r>
+    </w:p>
+    <w:p>
+      <w:pPr>
         <w:rPr>
           <w:rFonts w:ascii="Calibri" w:hAnsi="Calibri" w:cs="Calibri"/>
           <w:b/>
           <w:bCs/>
         </w:rPr>
-        <w:t xml:space="preserve"> performance of these kernels?</w:t>
-      </w:r>
+      </w:pPr>
     </w:p>
     <w:p>
       <w:pPr>
@@ -846,11 +727,186 @@
           <w:bCs/>
         </w:rPr>
       </w:pPr>
+      <w:r>
+        <w:rPr>
+          <w:rFonts w:ascii="Calibri" w:hAnsi="Calibri" w:cs="Calibri"/>
+          <w:b/>
+          <w:bCs/>
+        </w:rPr>
+        <w:t>5</w:t>
+      </w:r>
+      <w:r>
+        <w:rPr>
+          <w:rFonts w:ascii="Calibri" w:hAnsi="Calibri" w:cs="Calibri"/>
+          <w:b/>
+          <w:bCs/>
+        </w:rPr>
+        <w:t xml:space="preserve">. </w:t>
+      </w:r>
+      <w:r>
+        <w:rPr>
+          <w:rFonts w:ascii="Calibri" w:hAnsi="Calibri" w:cs="Calibri"/>
+          <w:b/>
+          <w:bCs/>
+        </w:rPr>
+        <w:t>Address the same questions in (4) for the four kernels given in the Warm-up above.</w:t>
+      </w:r>
     </w:p>
     <w:p>
       <w:pPr>
         <w:rPr>
           <w:rFonts w:ascii="Calibri" w:hAnsi="Calibri" w:cs="Calibri"/>
+        </w:rPr>
+      </w:pPr>
+      <w:r>
+        <w:rPr>
+          <w:rFonts w:ascii="Calibri" w:hAnsi="Calibri" w:cs="Calibri"/>
+        </w:rPr>
+        <w:t>(be sure to address the fact that we’re assuming ‘</w:t>
+      </w:r>
+      <w:r>
+        <w:rPr>
+          <w:rFonts w:ascii="Calibri" w:hAnsi="Calibri" w:cs="Calibri"/>
+        </w:rPr>
+        <w:t>’the high end of operational intensity’)</w:t>
+      </w:r>
+    </w:p>
+    <w:p>
+      <w:pPr>
+        <w:rPr>
+          <w:rFonts w:ascii="Calibri" w:hAnsi="Calibri" w:cs="Calibri"/>
+        </w:rPr>
+      </w:pPr>
+      <w:r>
+        <w:rPr>
+          <w:rFonts w:ascii="Calibri" w:hAnsi="Calibri" w:cs="Calibri"/>
+        </w:rPr>
+        <w:t xml:space="preserve">Among the four </w:t>
+      </w:r>
+      <w:r>
+        <w:rPr>
+          <w:rFonts w:ascii="Calibri" w:hAnsi="Calibri" w:cs="Calibri"/>
+        </w:rPr>
+        <w:t xml:space="preserve">kernels in the warm-up, each </w:t>
+      </w:r>
+      <w:proofErr w:type="gramStart"/>
+      <w:r>
+        <w:rPr>
+          <w:rFonts w:ascii="Calibri" w:hAnsi="Calibri" w:cs="Calibri"/>
+        </w:rPr>
+        <w:t>have</w:t>
+      </w:r>
+      <w:proofErr w:type="gramEnd"/>
+      <w:r>
+        <w:rPr>
+          <w:rFonts w:ascii="Calibri" w:hAnsi="Calibri" w:cs="Calibri"/>
+        </w:rPr>
+        <w:t xml:space="preserve"> different characteristics regarding temporal and spatial locality, so the </w:t>
+      </w:r>
+      <w:r>
+        <w:rPr>
+          <w:rFonts w:ascii="Calibri" w:hAnsi="Calibri" w:cs="Calibri"/>
+        </w:rPr>
+        <w:t>optimization methods might change for each. For example, the first kernel:</w:t>
+      </w:r>
+    </w:p>
+    <w:p>
+      <w:pPr>
+        <w:rPr>
+          <w:rFonts w:ascii="Calibri" w:hAnsi="Calibri" w:cs="Calibri"/>
+        </w:rPr>
+      </w:pPr>
+      <m:oMath>
+        <m:r>
+          <w:rPr>
+            <w:rFonts w:ascii="Cambria Math" w:hAnsi="Cambria Math" w:cs="Calibri"/>
+          </w:rPr>
+          <m:t xml:space="preserve"> Y[j] += Y[j] + A[j][i] * B[i</m:t>
+        </m:r>
+        <m:r>
+          <w:rPr>
+            <w:rFonts w:ascii="Cambria Math" w:hAnsi="Cambria Math" w:cs="Calibri"/>
+          </w:rPr>
+          <m:t>]</m:t>
+        </m:r>
+      </m:oMath>
+      <w:r>
+        <w:rPr>
+          <w:rFonts w:ascii="Calibri" w:eastAsiaTheme="minorEastAsia" w:hAnsi="Calibri" w:cs="Calibri"/>
+        </w:rPr>
+        <w:t xml:space="preserve">, we see that this likely has low temporal locality due to the two indices j and </w:t>
+      </w:r>
+      <w:proofErr w:type="spellStart"/>
+      <w:r>
+        <w:rPr>
+          <w:rFonts w:ascii="Calibri" w:eastAsiaTheme="minorEastAsia" w:hAnsi="Calibri" w:cs="Calibri"/>
+        </w:rPr>
+        <w:t>i</w:t>
+      </w:r>
+      <w:proofErr w:type="spellEnd"/>
+      <w:r>
+        <w:rPr>
+          <w:rFonts w:ascii="Calibri" w:eastAsiaTheme="minorEastAsia" w:hAnsi="Calibri" w:cs="Calibri"/>
+        </w:rPr>
+        <w:t xml:space="preserve">.  Thus, j is the outer </w:t>
+      </w:r>
+      <w:proofErr w:type="gramStart"/>
+      <w:r>
+        <w:rPr>
+          <w:rFonts w:ascii="Calibri" w:eastAsiaTheme="minorEastAsia" w:hAnsi="Calibri" w:cs="Calibri"/>
+        </w:rPr>
+        <w:t>loop</w:t>
+      </w:r>
+      <w:proofErr w:type="gramEnd"/>
+      <w:r>
+        <w:rPr>
+          <w:rFonts w:ascii="Calibri" w:eastAsiaTheme="minorEastAsia" w:hAnsi="Calibri" w:cs="Calibri"/>
+        </w:rPr>
+        <w:t xml:space="preserve"> and it must complete all of the computations for one j before moving to the </w:t>
+      </w:r>
+      <w:proofErr w:type="spellStart"/>
+      <w:r>
+        <w:rPr>
+          <w:rFonts w:ascii="Calibri" w:eastAsiaTheme="minorEastAsia" w:hAnsi="Calibri" w:cs="Calibri"/>
+        </w:rPr>
+        <w:t>ith</w:t>
+      </w:r>
+      <w:proofErr w:type="spellEnd"/>
+      <w:r>
+        <w:rPr>
+          <w:rFonts w:ascii="Calibri" w:eastAsiaTheme="minorEastAsia" w:hAnsi="Calibri" w:cs="Calibri"/>
+        </w:rPr>
+        <w:t xml:space="preserve"> index.  </w:t>
+      </w:r>
+      <w:r>
+        <w:rPr>
+          <w:rFonts w:ascii="Calibri" w:eastAsiaTheme="minorEastAsia" w:hAnsi="Calibri" w:cs="Calibri"/>
+        </w:rPr>
+        <w:t>To improve computing efficiency, SIMD</w:t>
+      </w:r>
+      <w:r>
+        <w:rPr>
+          <w:rFonts w:ascii="Calibri" w:eastAsiaTheme="minorEastAsia" w:hAnsi="Calibri" w:cs="Calibri"/>
+        </w:rPr>
+        <w:t>, stencil,</w:t>
+      </w:r>
+      <w:r>
+        <w:rPr>
+          <w:rFonts w:ascii="Calibri" w:eastAsiaTheme="minorEastAsia" w:hAnsi="Calibri" w:cs="Calibri"/>
+        </w:rPr>
+        <w:t xml:space="preserve"> or blocking – referenced in the paper, are methods t</w:t>
+      </w:r>
+      <w:r>
+        <w:rPr>
+          <w:rFonts w:ascii="Calibri" w:eastAsiaTheme="minorEastAsia" w:hAnsi="Calibri" w:cs="Calibri"/>
+        </w:rPr>
+        <w:t xml:space="preserve">hat could improve a kernel like this one.  </w:t>
+      </w:r>
+    </w:p>
+    <w:p>
+      <w:pPr>
+        <w:rPr>
+          <w:rFonts w:ascii="Calibri" w:hAnsi="Calibri" w:cs="Calibri"/>
           <w:b/>
           <w:bCs/>
         </w:rPr>
@@ -861,7 +917,7 @@
           <w:b/>
           <w:bCs/>
         </w:rPr>
-        <w:t>5</w:t>
+        <w:t>6</w:t>
       </w:r>
       <w:r>
         <w:rPr>
@@ -877,7 +933,23 @@
           <w:b/>
           <w:bCs/>
         </w:rPr>
-        <w:t>Address the same questions in (4) for the four kernels given in the Warm-up above.</w:t>
+        <w:t>Compare your results for the roofline model to what you obtained for the matrix-matrix multiplication operation from Part 1. How are the rooflines of memory bandwidth related to the features in the</w:t>
+      </w:r>
+      <w:r>
+        <w:rPr>
+          <w:rFonts w:ascii="Calibri" w:hAnsi="Calibri" w:cs="Calibri"/>
+          <w:b/>
+          <w:bCs/>
+        </w:rPr>
+        <w:t xml:space="preserve"> </w:t>
+      </w:r>
+      <w:r>
+        <w:rPr>
+          <w:rFonts w:ascii="Calibri" w:hAnsi="Calibri" w:cs="Calibri"/>
+          <w:b/>
+          <w:bCs/>
+        </w:rPr>
+        <w:t>algorithmic performance as a function of matrix size?</w:t>
       </w:r>
     </w:p>
     <w:p>
@@ -889,70 +961,195 @@
       <w:r>
         <w:rPr>
           <w:rFonts w:ascii="Calibri" w:hAnsi="Calibri" w:cs="Calibri"/>
-          <w:b/>
-          <w:bCs/>
-        </w:rPr>
-        <w:t>6</w:t>
-      </w:r>
-      <w:r>
-        <w:rPr>
-          <w:rFonts w:ascii="Calibri" w:hAnsi="Calibri" w:cs="Calibri"/>
-          <w:b/>
-          <w:bCs/>
-        </w:rPr>
-        <w:t xml:space="preserve">. </w:t>
-      </w:r>
-      <w:r>
-        <w:rPr>
-          <w:rFonts w:ascii="Calibri" w:hAnsi="Calibri" w:cs="Calibri"/>
-          <w:b/>
-          <w:bCs/>
-        </w:rPr>
-        <w:t>Compare your results for the roofline model to what you obtained for the matrix-matrix multiplication operation from Part 1. How are the rooflines of memory bandwidth related to the features in the</w:t>
-      </w:r>
-      <w:r>
-        <w:rPr>
-          <w:rFonts w:ascii="Calibri" w:hAnsi="Calibri" w:cs="Calibri"/>
-          <w:b/>
-          <w:bCs/>
+        </w:rPr>
+        <w:t xml:space="preserve">By comparing the results of the roofline model to those of the matrix-matrix multiplication in part 1, </w:t>
+      </w:r>
+      <w:r>
+        <w:rPr>
+          <w:rFonts w:ascii="Calibri" w:hAnsi="Calibri" w:cs="Calibri"/>
+        </w:rPr>
+        <w:t>there are several noteworthy observations and explanations.  F</w:t>
+      </w:r>
+      <w:r>
+        <w:rPr>
+          <w:rFonts w:ascii="Calibri" w:hAnsi="Calibri" w:cs="Calibri"/>
+        </w:rPr>
+        <w:t xml:space="preserve">or example, we see that the L1 cache ridge-point is </w:t>
+      </w:r>
+      <m:oMath>
+        <m:r>
+          <w:rPr>
+            <w:rFonts w:ascii="Cambria Math" w:hAnsi="Cambria Math" w:cs="Calibri"/>
+          </w:rPr>
+          <m:t>0.218</m:t>
+        </m:r>
+      </m:oMath>
+      <w:r>
+        <w:rPr>
+          <w:rFonts w:ascii="Calibri" w:hAnsi="Calibri" w:cs="Calibri"/>
+        </w:rPr>
+        <w:t xml:space="preserve"> and </w:t>
+      </w:r>
+      <w:r>
+        <w:rPr>
+          <w:rFonts w:ascii="Calibri" w:hAnsi="Calibri" w:cs="Calibri"/>
+        </w:rPr>
+        <w:t>over the range of matrix size N,</w:t>
+      </w:r>
+      <w:r>
+        <w:rPr>
+          <w:rFonts w:ascii="Calibri" w:hAnsi="Calibri" w:cs="Calibri"/>
+        </w:rPr>
+        <w:t xml:space="preserve"> matrix-matrix multiplication peak around </w:t>
+      </w:r>
+      <m:oMath>
+        <m:r>
+          <w:rPr>
+            <w:rFonts w:ascii="Cambria Math" w:hAnsi="Cambria Math" w:cs="Calibri"/>
+          </w:rPr>
+          <m:t>≈0.18</m:t>
+        </m:r>
+      </m:oMath>
+      <w:r>
+        <w:rPr>
+          <w:rFonts w:ascii="Calibri" w:eastAsiaTheme="minorEastAsia" w:hAnsi="Calibri" w:cs="Calibri"/>
+        </w:rPr>
+        <w:t xml:space="preserve">, which occurs when N is quite small </w:t>
+      </w:r>
+      <w:r>
+        <w:rPr>
+          <w:rFonts w:ascii="Calibri" w:eastAsiaTheme="minorEastAsia" w:hAnsi="Calibri" w:cs="Calibri"/>
+        </w:rPr>
+        <w:t>- likely</w:t>
+      </w:r>
+      <w:r>
+        <w:rPr>
+          <w:rFonts w:ascii="Calibri" w:eastAsiaTheme="minorEastAsia" w:hAnsi="Calibri" w:cs="Calibri"/>
+        </w:rPr>
+        <w:t xml:space="preserve"> between 10 and 20</w:t>
+      </w:r>
+      <w:r>
+        <w:rPr>
+          <w:rFonts w:ascii="Calibri" w:eastAsiaTheme="minorEastAsia" w:hAnsi="Calibri" w:cs="Calibri"/>
+        </w:rPr>
+        <w:t>.</w:t>
+      </w:r>
+      <w:r>
+        <w:rPr>
+          <w:rFonts w:ascii="Calibri" w:eastAsiaTheme="minorEastAsia" w:hAnsi="Calibri" w:cs="Calibri"/>
+        </w:rPr>
+        <w:t xml:space="preserve">  </w:t>
+      </w:r>
+      <w:r>
+        <w:rPr>
+          <w:rFonts w:ascii="Calibri" w:eastAsiaTheme="minorEastAsia" w:hAnsi="Calibri" w:cs="Calibri"/>
+        </w:rPr>
+        <w:t>When N is small, the entire matrices fit into the CPU’s cache</w:t>
+      </w:r>
+      <w:r>
+        <w:rPr>
+          <w:rFonts w:ascii="Calibri" w:eastAsiaTheme="minorEastAsia" w:hAnsi="Calibri" w:cs="Calibri"/>
+        </w:rPr>
+        <w:t xml:space="preserve"> (perhaps caches L1 and L2)</w:t>
+      </w:r>
+      <w:r>
+        <w:rPr>
+          <w:rFonts w:ascii="Calibri" w:eastAsiaTheme="minorEastAsia" w:hAnsi="Calibri" w:cs="Calibri"/>
+        </w:rPr>
+        <w:t xml:space="preserve"> and </w:t>
+      </w:r>
+      <w:r>
+        <w:rPr>
+          <w:rFonts w:ascii="Calibri" w:eastAsiaTheme="minorEastAsia" w:hAnsi="Calibri" w:cs="Calibri"/>
+        </w:rPr>
+        <w:t xml:space="preserve">efficiency is at its peak because there </w:t>
+      </w:r>
+      <w:r>
+        <w:rPr>
+          <w:rFonts w:ascii="Calibri" w:eastAsiaTheme="minorEastAsia" w:hAnsi="Calibri" w:cs="Calibri"/>
+        </w:rPr>
+        <w:lastRenderedPageBreak/>
+        <w:t xml:space="preserve">are no memory access delays.  As N grows, </w:t>
+      </w:r>
+      <w:r>
+        <w:rPr>
+          <w:rFonts w:ascii="Calibri" w:eastAsiaTheme="minorEastAsia" w:hAnsi="Calibri" w:cs="Calibri"/>
+        </w:rPr>
+        <w:t xml:space="preserve">there are clear points in the plot where the matrices no longer fit into the upper memory caches and </w:t>
+      </w:r>
+      <w:r>
+        <w:rPr>
+          <w:rFonts w:ascii="Calibri" w:eastAsiaTheme="minorEastAsia" w:hAnsi="Calibri" w:cs="Calibri"/>
+        </w:rPr>
+        <w:t>cache misses begin to occur, thus showing decreases in GFLOPs/sec followed by plateaus.</w:t>
+      </w:r>
+      <w:r>
+        <w:rPr>
+          <w:rFonts w:ascii="Calibri" w:eastAsiaTheme="minorEastAsia" w:hAnsi="Calibri" w:cs="Calibri"/>
+        </w:rPr>
+        <w:t xml:space="preserve">  </w:t>
+      </w:r>
+      <w:r>
+        <w:rPr>
+          <w:rFonts w:ascii="Calibri" w:eastAsiaTheme="minorEastAsia" w:hAnsi="Calibri" w:cs="Calibri"/>
+        </w:rPr>
+        <w:t xml:space="preserve">When </w:t>
+      </w:r>
+      <w:r>
+        <w:rPr>
+          <w:rFonts w:ascii="Calibri" w:eastAsiaTheme="minorEastAsia" w:hAnsi="Calibri" w:cs="Calibri"/>
+        </w:rPr>
+        <w:t xml:space="preserve">N gets very large and </w:t>
+      </w:r>
+      <w:r>
+        <w:rPr>
+          <w:rFonts w:ascii="Calibri" w:eastAsiaTheme="minorEastAsia" w:hAnsi="Calibri" w:cs="Calibri"/>
+        </w:rPr>
+        <w:t xml:space="preserve">the upper levels caches become fully utilized, then requiring DRAM access, </w:t>
+      </w:r>
+      <w:r>
+        <w:rPr>
+          <w:rFonts w:ascii="Calibri" w:eastAsiaTheme="minorEastAsia" w:hAnsi="Calibri" w:cs="Calibri"/>
+        </w:rPr>
+        <w:t xml:space="preserve">resulting in slower computational efficiency. </w:t>
+      </w:r>
+      <w:r>
+        <w:rPr>
+          <w:rFonts w:ascii="Calibri" w:eastAsiaTheme="minorEastAsia" w:hAnsi="Calibri" w:cs="Calibri"/>
         </w:rPr>
         <w:t xml:space="preserve"> </w:t>
       </w:r>
       <w:r>
         <w:rPr>
-          <w:rFonts w:ascii="Calibri" w:hAnsi="Calibri" w:cs="Calibri"/>
-          <w:b/>
-          <w:bCs/>
-        </w:rPr>
-        <w:t>algorithmic performance as a function of matrix size?</w:t>
+          <w:rFonts w:ascii="Calibri" w:eastAsiaTheme="minorEastAsia" w:hAnsi="Calibri" w:cs="Calibri"/>
+        </w:rPr>
+        <w:t>Eventually, we reach a point</w:t>
+      </w:r>
+      <w:r>
+        <w:rPr>
+          <w:rFonts w:ascii="Calibri" w:eastAsiaTheme="minorEastAsia" w:hAnsi="Calibri" w:cs="Calibri"/>
+        </w:rPr>
+        <w:t xml:space="preserve">, around where N=2000, that DRAM is also </w:t>
+      </w:r>
+      <w:r>
+        <w:rPr>
+          <w:rFonts w:ascii="Calibri" w:eastAsiaTheme="minorEastAsia" w:hAnsi="Calibri" w:cs="Calibri"/>
+        </w:rPr>
+        <w:t>being heavily utilized and the bottleneck becomes the memory bandwidth</w:t>
+      </w:r>
+      <w:r>
+        <w:rPr>
+          <w:rFonts w:ascii="Calibri" w:eastAsiaTheme="minorEastAsia" w:hAnsi="Calibri" w:cs="Calibri"/>
+        </w:rPr>
+        <w:t>.</w:t>
       </w:r>
     </w:p>
     <w:p>
       <w:pPr>
         <w:rPr>
           <w:rFonts w:ascii="Calibri" w:hAnsi="Calibri" w:cs="Calibri"/>
-          <w:b/>
-          <w:bCs/>
-        </w:rPr>
-      </w:pPr>
-      <w:r>
-        <w:rPr>
-          <w:rFonts w:ascii="Calibri" w:hAnsi="Calibri" w:cs="Calibri"/>
-        </w:rPr>
-        <w:t xml:space="preserve">(Based on the spoiler alert he gave in the class, </w:t>
-      </w:r>
-      <w:r>
-        <w:rPr>
-          <w:rFonts w:ascii="Calibri" w:hAnsi="Calibri" w:cs="Calibri"/>
-        </w:rPr>
-        <w:t>the punchline to the answer is</w:t>
-      </w:r>
-      <w:r>
-        <w:rPr>
-          <w:rFonts w:ascii="Calibri" w:hAnsi="Calibri" w:cs="Calibri"/>
-        </w:rPr>
-        <w:t xml:space="preserve">): </w:t>
-      </w:r>
+        </w:rPr>
+      </w:pPr>
       <w:r>
         <w:rPr>
           <w:rFonts w:ascii="Calibri" w:hAnsi="Calibri" w:cs="Calibri"/>
@@ -963,7 +1160,7 @@
         <w:rPr>
           <w:rFonts w:ascii="Calibri" w:hAnsi="Calibri" w:cs="Calibri"/>
         </w:rPr>
-        <w:t xml:space="preserve">efficiency of your system’s workload in computing matrix- matrix multiplication, </w:t>
+        <w:t xml:space="preserve">efficiency in computing matrix- matrix multiplication, </w:t>
       </w:r>
       <w:r>
         <w:rPr>
@@ -1035,7 +1232,21 @@
         <w:rPr>
           <w:rFonts w:ascii="Calibri" w:hAnsi="Calibri" w:cs="Calibri"/>
         </w:rPr>
-        <w:t>misses will decrease – this is specifically relevant since much of the matrix rows/cols are reused in matrix</w:t>
+        <w:t>misses will decrease – this is specifically relevant since much of the matrix rows/</w:t>
+      </w:r>
+      <w:proofErr w:type="spellStart"/>
+      <w:r>
+        <w:rPr>
+          <w:rFonts w:ascii="Calibri" w:hAnsi="Calibri" w:cs="Calibri"/>
+        </w:rPr>
+        <w:t>cols</w:t>
+      </w:r>
+      <w:proofErr w:type="spellEnd"/>
+      <w:r>
+        <w:rPr>
+          <w:rFonts w:ascii="Calibri" w:hAnsi="Calibri" w:cs="Calibri"/>
+        </w:rPr>
+        <w:t xml:space="preserve"> are reused in matrix</w:t>
       </w:r>
       <w:r>
         <w:rPr>
@@ -1083,7 +1294,63 @@
         <w:rPr>
           <w:rFonts w:ascii="Calibri" w:hAnsi="Calibri" w:cs="Calibri"/>
         </w:rPr>
-        <w:t xml:space="preserve"> as the paper mentions, is </w:t>
+        <w:t xml:space="preserve"> as the paper</w:t>
+      </w:r>
+      <w:r>
+        <w:rPr>
+          <w:rFonts w:ascii="Calibri" w:hAnsi="Calibri" w:cs="Calibri"/>
+        </w:rPr>
+        <w:t xml:space="preserve">, </w:t>
+      </w:r>
+      <w:r>
+        <w:rPr>
+          <w:rFonts w:ascii="Calibri" w:hAnsi="Calibri" w:cs="Calibri"/>
+        </w:rPr>
+        <w:t>Roofline: An Insightful Visual Performance Model for</w:t>
+      </w:r>
+      <w:r>
+        <w:rPr>
+          <w:rFonts w:ascii="Calibri" w:hAnsi="Calibri" w:cs="Calibri"/>
+        </w:rPr>
+        <w:t xml:space="preserve"> </w:t>
+      </w:r>
+      <w:r>
+        <w:rPr>
+          <w:rFonts w:ascii="Calibri" w:hAnsi="Calibri" w:cs="Calibri"/>
+        </w:rPr>
+        <w:t xml:space="preserve">Floating-Point Programs and Multicore </w:t>
+      </w:r>
+      <w:proofErr w:type="gramStart"/>
+      <w:r>
+        <w:rPr>
+          <w:rFonts w:ascii="Calibri" w:hAnsi="Calibri" w:cs="Calibri"/>
+        </w:rPr>
+        <w:t>Architectures</w:t>
+      </w:r>
+      <w:r>
+        <w:rPr>
+          <w:rFonts w:ascii="Calibri" w:hAnsi="Calibri" w:cs="Calibri"/>
+        </w:rPr>
+        <w:t>‘</w:t>
+      </w:r>
+      <w:r>
+        <w:rPr>
+          <w:rFonts w:ascii="Calibri" w:hAnsi="Calibri" w:cs="Calibri"/>
+        </w:rPr>
+        <w:t xml:space="preserve"> </w:t>
+      </w:r>
+      <w:r>
+        <w:rPr>
+          <w:rFonts w:ascii="Calibri" w:hAnsi="Calibri" w:cs="Calibri"/>
+        </w:rPr>
+        <w:t>mentions</w:t>
+      </w:r>
+      <w:proofErr w:type="gramEnd"/>
+      <w:r>
+        <w:rPr>
+          <w:rFonts w:ascii="Calibri" w:hAnsi="Calibri" w:cs="Calibri"/>
+        </w:rPr>
+        <w:t xml:space="preserve">, is </w:t>
       </w:r>
       <w:r>
         <w:rPr>
@@ -1113,21 +1380,13 @@
         <w:rPr>
           <w:rFonts w:ascii="Calibri" w:hAnsi="Calibri" w:cs="Calibri"/>
         </w:rPr>
-        <w:t xml:space="preserve"> due to improved spatial and temporal locality.</w:t>
-      </w:r>
-      <w:r>
-        <w:rPr>
-          <w:rFonts w:ascii="Calibri" w:hAnsi="Calibri" w:cs="Calibri"/>
-        </w:rPr>
-        <w:t xml:space="preserve"> </w:t>
-      </w:r>
-      <w:r>
-        <w:rPr>
-          <w:rFonts w:ascii="Calibri" w:hAnsi="Calibri" w:cs="Calibri"/>
-          <w:b/>
-          <w:bCs/>
-        </w:rPr>
-        <w:t>(Results specific to our experiments next need to be commented on).</w:t>
+        <w:t xml:space="preserve"> due to improved spatial and temporal locality</w:t>
+      </w:r>
+      <w:r>
+        <w:rPr>
+          <w:rFonts w:ascii="Calibri" w:hAnsi="Calibri" w:cs="Calibri"/>
+        </w:rPr>
+        <w:t>.</w:t>
       </w:r>
     </w:p>
     <w:sectPr>

</xml_diff>